<commit_message>
Documentos/ Correções na lista de BD
- Atributos adicionados: CPU, Memória, Disco
- Correção na lógica dos dados de localização das TV's
</commit_message>
<xml_diff>
--- a/Banco de Dados/Análise Inicial.docx
+++ b/Banco de Dados/Análise Inicial.docx
@@ -16,10 +16,7 @@
         </w:numPr>
       </w:pPr>
       <w:r>
-        <w:t>Nome</w:t>
-      </w:r>
-      <w:r>
-        <w:t>: José (em caso de composto, também incluir)</w:t>
+        <w:t>Nome: José (em caso de composto, também incluir)</w:t>
       </w:r>
     </w:p>
     <w:p>
@@ -43,136 +40,104 @@
         </w:numPr>
       </w:pPr>
       <w:r>
-        <w:t>E</w:t>
-      </w:r>
-      <w:r>
-        <w:t>mpresa</w:t>
-      </w:r>
-      <w:r>
-        <w:t xml:space="preserve">: Será </w:t>
+        <w:t xml:space="preserve">Empresa: Será </w:t>
+      </w:r>
+      <w:r>
+        <w:t xml:space="preserve">vinculada </w:t>
+      </w:r>
+      <w:r>
+        <w:t>ao CNPJ</w:t>
+      </w:r>
+    </w:p>
+    <w:p>
+      <w:pPr>
+        <w:pStyle w:val="PargrafodaLista"/>
+        <w:numPr>
+          <w:ilvl w:val="0"/>
+          <w:numId w:val="1"/>
+        </w:numPr>
+      </w:pPr>
+      <w:r>
+        <w:t>Celular: (XX) X XXXX-XXXX</w:t>
+      </w:r>
+    </w:p>
+    <w:p>
+      <w:pPr>
+        <w:pStyle w:val="PargrafodaLista"/>
+        <w:numPr>
+          <w:ilvl w:val="0"/>
+          <w:numId w:val="1"/>
+        </w:numPr>
+      </w:pPr>
+      <w:r>
+        <w:t>E-mail (corporativo): @empresa</w:t>
+      </w:r>
+    </w:p>
+    <w:p>
+      <w:pPr>
+        <w:pStyle w:val="PargrafodaLista"/>
+        <w:numPr>
+          <w:ilvl w:val="0"/>
+          <w:numId w:val="1"/>
+        </w:numPr>
+      </w:pPr>
+      <w:r>
+        <w:t>Senha: No mínimo 8 caracteres entre letras maiúsculas e minúsculas com pelo menos 1 número e 1 caractere especial.</w:t>
+      </w:r>
+    </w:p>
+    <w:p/>
+    <w:p>
+      <w:r>
+        <w:t>Empresa:</w:t>
+      </w:r>
+    </w:p>
+    <w:p>
+      <w:pPr>
+        <w:pStyle w:val="PargrafodaLista"/>
+        <w:numPr>
+          <w:ilvl w:val="0"/>
+          <w:numId w:val="2"/>
+        </w:numPr>
+      </w:pPr>
+      <w:r>
+        <w:t xml:space="preserve">CNPJ: </w:t>
+      </w:r>
+      <w:r>
+        <w:t>XX. XXX. XXX/0001-XX</w:t>
+      </w:r>
+    </w:p>
+    <w:p>
+      <w:pPr>
+        <w:pStyle w:val="PargrafodaLista"/>
+        <w:numPr>
+          <w:ilvl w:val="0"/>
+          <w:numId w:val="2"/>
+        </w:numPr>
+      </w:pPr>
+      <w:r>
+        <w:t>Nome fantasia</w:t>
+      </w:r>
+    </w:p>
+    <w:p>
+      <w:pPr>
+        <w:pStyle w:val="PargrafodaLista"/>
+        <w:numPr>
+          <w:ilvl w:val="0"/>
+          <w:numId w:val="2"/>
+        </w:numPr>
+      </w:pPr>
+      <w:r>
+        <w:t xml:space="preserve">Plano contratado: Basic, Standard, </w:t>
       </w:r>
       <w:proofErr w:type="spellStart"/>
       <w:r>
-        <w:t>veinculado</w:t>
+        <w:t>Ultimate</w:t>
       </w:r>
       <w:proofErr w:type="spellEnd"/>
-      <w:r>
-        <w:t xml:space="preserve"> ao CNPJ</w:t>
-      </w:r>
-    </w:p>
-    <w:p>
-      <w:pPr>
-        <w:pStyle w:val="PargrafodaLista"/>
-        <w:numPr>
-          <w:ilvl w:val="0"/>
-          <w:numId w:val="1"/>
-        </w:numPr>
-      </w:pPr>
-      <w:r>
-        <w:t>C</w:t>
-      </w:r>
-      <w:r>
-        <w:t>elular</w:t>
-      </w:r>
-      <w:r>
-        <w:t>: (XX) X XXXX-XXXX</w:t>
-      </w:r>
-    </w:p>
-    <w:p>
-      <w:pPr>
-        <w:pStyle w:val="PargrafodaLista"/>
-        <w:numPr>
-          <w:ilvl w:val="0"/>
-          <w:numId w:val="1"/>
-        </w:numPr>
-      </w:pPr>
-      <w:r>
-        <w:t>E-mail</w:t>
-      </w:r>
-      <w:r>
-        <w:t xml:space="preserve"> (corporativo)</w:t>
-      </w:r>
-      <w:r>
-        <w:t>: @empresa</w:t>
-      </w:r>
-    </w:p>
-    <w:p>
-      <w:pPr>
-        <w:pStyle w:val="PargrafodaLista"/>
-        <w:numPr>
-          <w:ilvl w:val="0"/>
-          <w:numId w:val="1"/>
-        </w:numPr>
-      </w:pPr>
-      <w:r>
-        <w:t>S</w:t>
-      </w:r>
-      <w:r>
-        <w:t>enha</w:t>
-      </w:r>
-      <w:r>
-        <w:t>: No mínimo 8 caracteres entre letras maiúsculas e minúsculas com pelo menos 1 número e 1 caractere especial.</w:t>
-      </w:r>
     </w:p>
     <w:p/>
     <w:p>
       <w:r>
-        <w:t>Empresa:</w:t>
-      </w:r>
-    </w:p>
-    <w:p>
-      <w:pPr>
-        <w:pStyle w:val="PargrafodaLista"/>
-        <w:numPr>
-          <w:ilvl w:val="0"/>
-          <w:numId w:val="2"/>
-        </w:numPr>
-      </w:pPr>
-      <w:r>
-        <w:t xml:space="preserve">CNPJ: </w:t>
-      </w:r>
-      <w:r>
-        <w:t>XX. XXX. XXX/0001-XX</w:t>
-      </w:r>
-    </w:p>
-    <w:p>
-      <w:pPr>
-        <w:pStyle w:val="PargrafodaLista"/>
-        <w:numPr>
-          <w:ilvl w:val="0"/>
-          <w:numId w:val="2"/>
-        </w:numPr>
-      </w:pPr>
-      <w:r>
-        <w:t>Nome fantasia</w:t>
-      </w:r>
-    </w:p>
-    <w:p>
-      <w:pPr>
-        <w:pStyle w:val="PargrafodaLista"/>
-        <w:numPr>
-          <w:ilvl w:val="0"/>
-          <w:numId w:val="2"/>
-        </w:numPr>
-      </w:pPr>
-      <w:r>
-        <w:t>P</w:t>
-      </w:r>
-      <w:r>
-        <w:t>lano contratado</w:t>
-      </w:r>
-      <w:r>
-        <w:t xml:space="preserve">: Basic, Standard, </w:t>
-      </w:r>
-      <w:proofErr w:type="spellStart"/>
-      <w:r>
-        <w:t>Ultimate</w:t>
-      </w:r>
-      <w:proofErr w:type="spellEnd"/>
-    </w:p>
-    <w:p/>
-    <w:p>
-      <w:r>
         <w:t>Televisões:</w:t>
       </w:r>
     </w:p>
@@ -185,10 +150,7 @@
         </w:numPr>
       </w:pPr>
       <w:r>
-        <w:t>ID</w:t>
-      </w:r>
-      <w:r>
-        <w:t xml:space="preserve"> TV: 0201</w:t>
+        <w:t>ID TV: 0201</w:t>
       </w:r>
     </w:p>
     <w:p>
@@ -200,13 +162,7 @@
         </w:numPr>
       </w:pPr>
       <w:r>
-        <w:t>A</w:t>
-      </w:r>
-      <w:r>
-        <w:t>ndar</w:t>
-      </w:r>
-      <w:r>
-        <w:t>: 1, 2, 3.</w:t>
+        <w:t>Andar: 1, 2, 3.</w:t>
       </w:r>
     </w:p>
     <w:p>
@@ -218,10 +174,7 @@
         </w:numPr>
       </w:pPr>
       <w:r>
-        <w:t>Modelo</w:t>
-      </w:r>
-      <w:r>
-        <w:t>: TV0102</w:t>
+        <w:t>Setor: Financeiro</w:t>
       </w:r>
     </w:p>
     <w:p>
@@ -233,10 +186,7 @@
         </w:numPr>
       </w:pPr>
       <w:r>
-        <w:t>Taxa de atualização</w:t>
-      </w:r>
-      <w:r>
-        <w:t>: 5s, 20s, 2min ...</w:t>
+        <w:t>Modelo: TV0102</w:t>
       </w:r>
     </w:p>
     <w:p>
@@ -248,10 +198,7 @@
         </w:numPr>
       </w:pPr>
       <w:r>
-        <w:t>Status</w:t>
-      </w:r>
-      <w:r>
-        <w:t>: ON ou OFF</w:t>
+        <w:t>Taxa de atualização: 5s, 20s, 2min ...</w:t>
       </w:r>
     </w:p>
     <w:p>
@@ -263,6 +210,18 @@
         </w:numPr>
       </w:pPr>
       <w:r>
+        <w:t>Status: ON ou OFF</w:t>
+      </w:r>
+    </w:p>
+    <w:p>
+      <w:pPr>
+        <w:pStyle w:val="PargrafodaLista"/>
+        <w:numPr>
+          <w:ilvl w:val="0"/>
+          <w:numId w:val="3"/>
+        </w:numPr>
+      </w:pPr>
+      <w:r>
         <w:t>Pendência: Reiniciar, Desligar, Personalizado.</w:t>
       </w:r>
     </w:p>
@@ -275,10 +234,7 @@
         </w:numPr>
       </w:pPr>
       <w:r>
-        <w:t>A executar</w:t>
-      </w:r>
-      <w:r>
-        <w:t>: \</w:t>
+        <w:t>A executar: \</w:t>
       </w:r>
       <w:r>
         <w:rPr>
@@ -288,6 +244,54 @@
         <w:t>shutdown -s -t 00</w:t>
       </w:r>
     </w:p>
+    <w:p>
+      <w:pPr>
+        <w:pStyle w:val="PargrafodaLista"/>
+        <w:numPr>
+          <w:ilvl w:val="0"/>
+          <w:numId w:val="3"/>
+        </w:numPr>
+      </w:pPr>
+      <w:r>
+        <w:t>CPU</w:t>
+      </w:r>
+    </w:p>
+    <w:p>
+      <w:pPr>
+        <w:pStyle w:val="PargrafodaLista"/>
+        <w:numPr>
+          <w:ilvl w:val="0"/>
+          <w:numId w:val="3"/>
+        </w:numPr>
+      </w:pPr>
+      <w:r>
+        <w:t>Memória</w:t>
+      </w:r>
+    </w:p>
+    <w:p>
+      <w:pPr>
+        <w:pStyle w:val="PargrafodaLista"/>
+        <w:numPr>
+          <w:ilvl w:val="0"/>
+          <w:numId w:val="3"/>
+        </w:numPr>
+      </w:pPr>
+      <w:r>
+        <w:t>Disco</w:t>
+      </w:r>
+    </w:p>
+    <w:p>
+      <w:pPr>
+        <w:pStyle w:val="PargrafodaLista"/>
+        <w:numPr>
+          <w:ilvl w:val="0"/>
+          <w:numId w:val="3"/>
+        </w:numPr>
+      </w:pPr>
+      <w:r>
+        <w:t>GPU</w:t>
+      </w:r>
+    </w:p>
     <w:p/>
     <w:p>
       <w:r>
@@ -297,16 +301,7 @@
     <w:p/>
     <w:p>
       <w:r>
-        <w:t>Form.</w:t>
-      </w:r>
-      <w:r>
-        <w:t xml:space="preserve"> de envio de e-mail </w:t>
-      </w:r>
-      <w:r>
-        <w:t>automático</w:t>
-      </w:r>
-      <w:r>
-        <w:t>:</w:t>
+        <w:t>Form. de envio de e-mail automático:</w:t>
       </w:r>
     </w:p>
     <w:p>
@@ -342,10 +337,7 @@
         </w:numPr>
       </w:pPr>
       <w:r>
-        <w:t>E-mail</w:t>
-      </w:r>
-      <w:r>
-        <w:t>: @gmail, @hotmail, @empresa ...</w:t>
+        <w:t>E-mail: @gmail, @hotmail, @empresa ...</w:t>
       </w:r>
     </w:p>
     <w:p>
@@ -369,10 +361,7 @@
         </w:numPr>
       </w:pPr>
       <w:r>
-        <w:t>Cargo</w:t>
-      </w:r>
-      <w:r>
-        <w:t>: Ocupado dentro da empresa</w:t>
+        <w:t>Cargo: Ocupado dentro da empresa</w:t>
       </w:r>
     </w:p>
     <w:sectPr>

</xml_diff>